<commit_message>
test plan for US82
test plan for US82
</commit_message>
<xml_diff>
--- a/QA/Completed test plans/US82_student_can_upload_files.docx
+++ b/QA/Completed test plans/US82_student_can_upload_files.docx
@@ -1,6 +1,6 @@
 
 <file path=word/document.xml><?xml version="1.0" encoding="utf-8"?>
-<w:document xmlns:mo="http://schemas.microsoft.com/office/mac/office/2008/main" xmlns:ve="http://schemas.openxmlformats.org/markup-compatibility/2006" xmlns:mv="urn:schemas-microsoft-com:mac:vml" xmlns:o="urn:schemas-microsoft-com:office:office" xmlns:r="http://schemas.openxmlformats.org/officeDocument/2006/relationships" xmlns:m="http://schemas.openxmlformats.org/officeDocument/2006/math" xmlns:v="urn:schemas-microsoft-com:vml" xmlns:wp="http://schemas.openxmlformats.org/drawingml/2006/wordprocessingDrawing" xmlns:w10="urn:schemas-microsoft-com:office:word" xmlns:w="http://schemas.openxmlformats.org/wordprocessingml/2006/main" xmlns:wne="http://schemas.microsoft.com/office/word/2006/wordml" ve:Ignorable="mv" ve:PreserveAttributes="mv:*">
+<w:document xmlns:mo="http://schemas.microsoft.com/office/mac/office/2008/main" xmlns:ve="http://schemas.openxmlformats.org/markup-compatibility/2006" xmlns:mv="urn:schemas-microsoft-com:mac:vml" xmlns:o="urn:schemas-microsoft-com:office:office" xmlns:r="http://schemas.openxmlformats.org/officeDocument/2006/relationships" xmlns:m="http://schemas.openxmlformats.org/officeDocument/2006/math" xmlns:v="urn:schemas-microsoft-com:vml" xmlns:wp="http://schemas.openxmlformats.org/drawingml/2006/wordprocessingDrawing" xmlns:w10="urn:schemas-microsoft-com:office:word" xmlns:w="http://schemas.openxmlformats.org/wordprocessingml/2006/main" xmlns:wne="http://schemas.microsoft.com/office/word/2006/wordml">
   <w:body>
     <w:p>
       <w:r>
@@ -16,46 +16,13 @@
         <w:t>upload files</w:t>
       </w:r>
       <w:r>
+        <w:t xml:space="preserve"> when messaging</w:t>
+      </w:r>
+      <w:r>
         <w:t>.</w:t>
       </w:r>
       <w:r>
         <w:t xml:space="preserve"> </w:t>
-      </w:r>
-      <w:r>
-        <w:rPr>
-          <w:color w:val="FF0000"/>
-        </w:rPr>
-        <w:t>NOTE</w:t>
-      </w:r>
-      <w:r>
-        <w:rPr>
-          <w:color w:val="FF0000"/>
-        </w:rPr>
-        <w:t>: BEING</w:t>
-      </w:r>
-      <w:r>
-        <w:rPr>
-          <w:color w:val="FF0000"/>
-        </w:rPr>
-        <w:t xml:space="preserve"> ABLE TO VIEW THE UPLOADED </w:t>
-      </w:r>
-      <w:r>
-        <w:rPr>
-          <w:color w:val="FF0000"/>
-        </w:rPr>
-        <w:t>FILES WILL BE TESTED SEPERATLY</w:t>
-      </w:r>
-      <w:r>
-        <w:rPr>
-          <w:color w:val="FF0000"/>
-        </w:rPr>
-        <w:t xml:space="preserve"> (US92)</w:t>
-      </w:r>
-      <w:r>
-        <w:rPr>
-          <w:color w:val="FF0000"/>
-        </w:rPr>
-        <w:t>.</w:t>
       </w:r>
     </w:p>
     <w:p/>
@@ -67,10 +34,13 @@
         <w:t xml:space="preserve">Description: </w:t>
       </w:r>
       <w:r>
-        <w:t>Test to see if a student can upload files on the meetings page</w:t>
-      </w:r>
-      <w:r>
-        <w:t xml:space="preserve"> and messages page</w:t>
+        <w:t xml:space="preserve">Test to see if a student can upload files on </w:t>
+      </w:r>
+      <w:r>
+        <w:t>the</w:t>
+      </w:r>
+      <w:r>
+        <w:t xml:space="preserve"> messages page</w:t>
       </w:r>
       <w:r>
         <w:t>.</w:t>
@@ -286,11 +256,9 @@
             <w:tcW w:w="1843" w:type="dxa"/>
           </w:tcPr>
           <w:p>
-            <w:proofErr w:type="spellStart"/>
             <w:r>
               <w:t>Login.php</w:t>
             </w:r>
-            <w:proofErr w:type="spellEnd"/>
           </w:p>
         </w:tc>
         <w:tc>
@@ -381,16 +349,12 @@
             <w:tcW w:w="1843" w:type="dxa"/>
           </w:tcPr>
           <w:p>
-            <w:proofErr w:type="spellStart"/>
-            <w:proofErr w:type="gramStart"/>
             <w:r>
               <w:t>dashboard</w:t>
             </w:r>
             <w:r>
               <w:t>.php</w:t>
             </w:r>
-            <w:proofErr w:type="spellEnd"/>
-            <w:proofErr w:type="gramEnd"/>
           </w:p>
         </w:tc>
         <w:tc>
@@ -405,7 +369,7 @@
               <w:t xml:space="preserve"> on ‘</w:t>
             </w:r>
             <w:r>
-              <w:t>Meetings’</w:t>
+              <w:t>Messaging’</w:t>
             </w:r>
             <w:r>
               <w:t xml:space="preserve"> </w:t>
@@ -421,10 +385,16 @@
           </w:tcPr>
           <w:p>
             <w:r>
-              <w:t xml:space="preserve">User is taken to the meeting </w:t>
-            </w:r>
-            <w:r>
-              <w:t>page to request a meeting</w:t>
+              <w:t xml:space="preserve">User is taken to the </w:t>
+            </w:r>
+            <w:r>
+              <w:t>messages</w:t>
+            </w:r>
+            <w:r>
+              <w:t xml:space="preserve"> </w:t>
+            </w:r>
+            <w:r>
+              <w:t>page</w:t>
             </w:r>
             <w:r>
               <w:t>.</w:t>
@@ -484,11 +454,12 @@
             <w:tcW w:w="1843" w:type="dxa"/>
           </w:tcPr>
           <w:p>
-            <w:proofErr w:type="spellStart"/>
-            <w:r>
-              <w:t>Meetings.php</w:t>
-            </w:r>
-            <w:proofErr w:type="spellEnd"/>
+            <w:r>
+              <w:t>Messages</w:t>
+            </w:r>
+            <w:r>
+              <w:t>.php</w:t>
+            </w:r>
           </w:p>
         </w:tc>
         <w:tc>
@@ -497,29 +468,29 @@
           </w:tcPr>
           <w:p>
             <w:r>
-              <w:t>User clicks on ‘</w:t>
-            </w:r>
-            <w:r>
-              <w:t>choose file”</w:t>
+              <w:t xml:space="preserve">User </w:t>
+            </w:r>
+            <w:r>
+              <w:t xml:space="preserve">enters a message </w:t>
+            </w:r>
+            <w:r>
+              <w:t xml:space="preserve">and </w:t>
+            </w:r>
+            <w:r>
+              <w:t>clicks “choose file”.</w:t>
+            </w:r>
+          </w:p>
+        </w:tc>
+        <w:tc>
+          <w:tcPr>
+            <w:tcW w:w="3827" w:type="dxa"/>
+          </w:tcPr>
+          <w:p>
+            <w:r>
+              <w:t>A box appears allowing user to browse file</w:t>
             </w:r>
             <w:r>
               <w:t>.</w:t>
-            </w:r>
-          </w:p>
-        </w:tc>
-        <w:tc>
-          <w:tcPr>
-            <w:tcW w:w="3827" w:type="dxa"/>
-          </w:tcPr>
-          <w:p>
-            <w:r>
-              <w:t xml:space="preserve">A box appears for the student </w:t>
-            </w:r>
-            <w:r>
-              <w:t xml:space="preserve">to </w:t>
-            </w:r>
-            <w:r>
-              <w:t>choose a file.</w:t>
             </w:r>
           </w:p>
         </w:tc>
@@ -566,15 +537,7 @@
             <w:tcW w:w="709" w:type="dxa"/>
           </w:tcPr>
           <w:p>
-            <w:pPr>
-              <w:rPr>
-                <w:color w:val="FF0000"/>
-              </w:rPr>
-            </w:pPr>
-            <w:r>
-              <w:rPr>
-                <w:color w:val="FF0000"/>
-              </w:rPr>
+            <w:r>
               <w:t>4</w:t>
             </w:r>
           </w:p>
@@ -584,383 +547,12 @@
             <w:tcW w:w="1843" w:type="dxa"/>
           </w:tcPr>
           <w:p>
-            <w:pPr>
-              <w:rPr>
-                <w:color w:val="FF0000"/>
-              </w:rPr>
-            </w:pPr>
-            <w:proofErr w:type="spellStart"/>
-            <w:r>
-              <w:rPr>
-                <w:color w:val="FF0000"/>
-              </w:rPr>
-              <w:t>Meetings.php</w:t>
-            </w:r>
-            <w:proofErr w:type="spellEnd"/>
-          </w:p>
-        </w:tc>
-        <w:tc>
-          <w:tcPr>
-            <w:tcW w:w="3260" w:type="dxa"/>
-          </w:tcPr>
-          <w:p>
-            <w:pPr>
-              <w:rPr>
-                <w:color w:val="FF0000"/>
-              </w:rPr>
-            </w:pPr>
-            <w:r>
-              <w:rPr>
-                <w:color w:val="FF0000"/>
-              </w:rPr>
-              <w:t xml:space="preserve">User </w:t>
-            </w:r>
-            <w:r>
-              <w:rPr>
-                <w:color w:val="FF0000"/>
-              </w:rPr>
-              <w:t>chooses file and hits “submit”.</w:t>
-            </w:r>
-            <w:r>
-              <w:rPr>
-                <w:color w:val="FF0000"/>
-              </w:rPr>
-              <w:t xml:space="preserve"> File is then uploaded.</w:t>
-            </w:r>
-          </w:p>
-        </w:tc>
-        <w:tc>
-          <w:tcPr>
-            <w:tcW w:w="3827" w:type="dxa"/>
-          </w:tcPr>
-          <w:p>
-            <w:pPr>
-              <w:rPr>
-                <w:color w:val="FF0000"/>
-              </w:rPr>
-            </w:pPr>
-            <w:r>
-              <w:rPr>
-                <w:color w:val="FF0000"/>
-              </w:rPr>
-              <w:t>A</w:t>
-            </w:r>
-            <w:r>
-              <w:rPr>
-                <w:color w:val="FF0000"/>
-              </w:rPr>
-              <w:t xml:space="preserve"> message </w:t>
-            </w:r>
-            <w:r>
-              <w:rPr>
-                <w:color w:val="FF0000"/>
-              </w:rPr>
-              <w:t>confirming,</w:t>
-            </w:r>
-            <w:r>
-              <w:rPr>
-                <w:color w:val="FF0000"/>
-              </w:rPr>
-              <w:t xml:space="preserve"> </w:t>
-            </w:r>
-            <w:r>
-              <w:rPr>
-                <w:color w:val="FF0000"/>
-              </w:rPr>
-              <w:t>“</w:t>
-            </w:r>
-            <w:r>
-              <w:rPr>
-                <w:color w:val="FF0000"/>
-              </w:rPr>
-              <w:t>file is submitted</w:t>
-            </w:r>
-            <w:r>
-              <w:rPr>
-                <w:color w:val="FF0000"/>
-              </w:rPr>
-              <w:t>”</w:t>
-            </w:r>
-            <w:r>
-              <w:rPr>
-                <w:color w:val="FF0000"/>
-              </w:rPr>
-              <w:t xml:space="preserve"> appears</w:t>
-            </w:r>
-            <w:r>
-              <w:rPr>
-                <w:color w:val="FF0000"/>
-              </w:rPr>
-              <w:t xml:space="preserve"> and file is added to Meeting history. </w:t>
-            </w:r>
-          </w:p>
-        </w:tc>
-        <w:tc>
-          <w:tcPr>
-            <w:tcW w:w="1701" w:type="dxa"/>
-          </w:tcPr>
-          <w:p>
-            <w:pPr>
-              <w:rPr>
-                <w:color w:val="FF0000"/>
-              </w:rPr>
-            </w:pPr>
-            <w:r>
-              <w:rPr>
-                <w:color w:val="FF0000"/>
-              </w:rPr>
-              <w:t>See appendix A</w:t>
-            </w:r>
-          </w:p>
-        </w:tc>
-        <w:tc>
-          <w:tcPr>
-            <w:tcW w:w="1560" w:type="dxa"/>
-          </w:tcPr>
-          <w:p>
-            <w:pPr>
-              <w:rPr>
-                <w:color w:val="FF0000"/>
-              </w:rPr>
-            </w:pPr>
-            <w:r>
-              <w:rPr>
-                <w:color w:val="FF0000"/>
-              </w:rPr>
-              <w:t>20</w:t>
-            </w:r>
-            <w:r>
-              <w:rPr>
-                <w:color w:val="FF0000"/>
-              </w:rPr>
-              <w:t>/02/2015</w:t>
-            </w:r>
-          </w:p>
-        </w:tc>
-        <w:tc>
-          <w:tcPr>
-            <w:tcW w:w="1984" w:type="dxa"/>
-          </w:tcPr>
-          <w:p>
-            <w:pPr>
-              <w:rPr>
-                <w:color w:val="FF0000"/>
-              </w:rPr>
-            </w:pPr>
-            <w:r>
-              <w:rPr>
-                <w:color w:val="FF0000"/>
-              </w:rPr>
-              <w:t xml:space="preserve">Failure </w:t>
-            </w:r>
-          </w:p>
-        </w:tc>
-      </w:tr>
-      <w:tr>
-        <w:trPr>
-          <w:trHeight w:val="428"/>
-        </w:trPr>
-        <w:tc>
-          <w:tcPr>
-            <w:tcW w:w="709" w:type="dxa"/>
-          </w:tcPr>
-          <w:p>
-            <w:r>
-              <w:t>5</w:t>
-            </w:r>
-          </w:p>
-        </w:tc>
-        <w:tc>
-          <w:tcPr>
-            <w:tcW w:w="1843" w:type="dxa"/>
-          </w:tcPr>
-          <w:p>
-            <w:proofErr w:type="spellStart"/>
-            <w:r>
-              <w:t>Meetings.php</w:t>
-            </w:r>
-            <w:proofErr w:type="spellEnd"/>
-          </w:p>
-        </w:tc>
-        <w:tc>
-          <w:tcPr>
-            <w:tcW w:w="3260" w:type="dxa"/>
-          </w:tcPr>
-          <w:p>
-            <w:r>
-              <w:t xml:space="preserve">User </w:t>
-            </w:r>
-            <w:r>
-              <w:t>clicks on “Messages”</w:t>
-            </w:r>
-          </w:p>
-        </w:tc>
-        <w:tc>
-          <w:tcPr>
-            <w:tcW w:w="3827" w:type="dxa"/>
-          </w:tcPr>
-          <w:p>
-            <w:r>
-              <w:t>Message page is displayed allowing user to write new message</w:t>
-            </w:r>
-          </w:p>
-        </w:tc>
-        <w:tc>
-          <w:tcPr>
-            <w:tcW w:w="1701" w:type="dxa"/>
-          </w:tcPr>
-          <w:p>
-            <w:r>
-              <w:t>SAME</w:t>
-            </w:r>
-          </w:p>
-        </w:tc>
-        <w:tc>
-          <w:tcPr>
-            <w:tcW w:w="1560" w:type="dxa"/>
-          </w:tcPr>
-          <w:p>
-            <w:r>
-              <w:t>20</w:t>
-            </w:r>
-            <w:r>
-              <w:t>/02/2015</w:t>
-            </w:r>
-          </w:p>
-        </w:tc>
-        <w:tc>
-          <w:tcPr>
-            <w:tcW w:w="1984" w:type="dxa"/>
-          </w:tcPr>
-          <w:p>
-            <w:r>
-              <w:t>Success</w:t>
-            </w:r>
-          </w:p>
-        </w:tc>
-      </w:tr>
-      <w:tr>
-        <w:trPr>
-          <w:trHeight w:val="428"/>
-        </w:trPr>
-        <w:tc>
-          <w:tcPr>
-            <w:tcW w:w="709" w:type="dxa"/>
-          </w:tcPr>
-          <w:p>
-            <w:r>
-              <w:t>6</w:t>
-            </w:r>
-          </w:p>
-        </w:tc>
-        <w:tc>
-          <w:tcPr>
-            <w:tcW w:w="1843" w:type="dxa"/>
-          </w:tcPr>
-          <w:p>
-            <w:proofErr w:type="spellStart"/>
             <w:r>
               <w:t>Messages</w:t>
             </w:r>
             <w:r>
               <w:t>.php</w:t>
             </w:r>
-            <w:proofErr w:type="spellEnd"/>
-          </w:p>
-        </w:tc>
-        <w:tc>
-          <w:tcPr>
-            <w:tcW w:w="3260" w:type="dxa"/>
-          </w:tcPr>
-          <w:p>
-            <w:r>
-              <w:t xml:space="preserve">User </w:t>
-            </w:r>
-            <w:r>
-              <w:t xml:space="preserve">enters a message </w:t>
-            </w:r>
-            <w:r>
-              <w:t xml:space="preserve">and </w:t>
-            </w:r>
-            <w:r>
-              <w:t>clicks “choose file”.</w:t>
-            </w:r>
-          </w:p>
-        </w:tc>
-        <w:tc>
-          <w:tcPr>
-            <w:tcW w:w="3827" w:type="dxa"/>
-          </w:tcPr>
-          <w:p>
-            <w:r>
-              <w:t>A box appears allowing user to browse file</w:t>
-            </w:r>
-            <w:r>
-              <w:t>.</w:t>
-            </w:r>
-          </w:p>
-        </w:tc>
-        <w:tc>
-          <w:tcPr>
-            <w:tcW w:w="1701" w:type="dxa"/>
-          </w:tcPr>
-          <w:p>
-            <w:r>
-              <w:t>SAME</w:t>
-            </w:r>
-          </w:p>
-        </w:tc>
-        <w:tc>
-          <w:tcPr>
-            <w:tcW w:w="1560" w:type="dxa"/>
-          </w:tcPr>
-          <w:p>
-            <w:r>
-              <w:t>20</w:t>
-            </w:r>
-            <w:r>
-              <w:t>/02/2015</w:t>
-            </w:r>
-          </w:p>
-        </w:tc>
-        <w:tc>
-          <w:tcPr>
-            <w:tcW w:w="1984" w:type="dxa"/>
-          </w:tcPr>
-          <w:p>
-            <w:r>
-              <w:t>Success</w:t>
-            </w:r>
-          </w:p>
-        </w:tc>
-      </w:tr>
-      <w:tr>
-        <w:trPr>
-          <w:trHeight w:val="428"/>
-        </w:trPr>
-        <w:tc>
-          <w:tcPr>
-            <w:tcW w:w="709" w:type="dxa"/>
-          </w:tcPr>
-          <w:p>
-            <w:r>
-              <w:t>7</w:t>
-            </w:r>
-          </w:p>
-        </w:tc>
-        <w:tc>
-          <w:tcPr>
-            <w:tcW w:w="1843" w:type="dxa"/>
-          </w:tcPr>
-          <w:p>
-            <w:proofErr w:type="spellStart"/>
-            <w:r>
-              <w:t>Messages</w:t>
-            </w:r>
-            <w:r>
-              <w:t>.php</w:t>
-            </w:r>
-            <w:proofErr w:type="spellEnd"/>
           </w:p>
         </w:tc>
         <w:tc>
@@ -1050,7 +642,7 @@
           </w:tcPr>
           <w:p>
             <w:r>
-              <w:t>8</w:t>
+              <w:t>5</w:t>
             </w:r>
           </w:p>
         </w:tc>
@@ -1059,14 +651,12 @@
             <w:tcW w:w="1843" w:type="dxa"/>
           </w:tcPr>
           <w:p>
-            <w:proofErr w:type="spellStart"/>
             <w:r>
               <w:t>Messages</w:t>
             </w:r>
             <w:r>
               <w:t>.php</w:t>
             </w:r>
-            <w:proofErr w:type="spellEnd"/>
           </w:p>
         </w:tc>
         <w:tc>
@@ -1164,367 +754,13 @@
           <w:b/>
         </w:rPr>
       </w:pPr>
-      <w:r>
-        <w:rPr>
-          <w:b/>
-        </w:rPr>
-        <w:br w:type="page"/>
-        <w:t>Appendix A</w:t>
-      </w:r>
-    </w:p>
-    <w:p>
-      <w:pPr>
-        <w:rPr>
-          <w:b/>
-        </w:rPr>
-      </w:pPr>
-    </w:p>
-    <w:tbl>
-      <w:tblPr>
-        <w:tblStyle w:val="TableGrid"/>
-        <w:tblW w:w="0" w:type="auto"/>
-        <w:tblLook w:val="00BF"/>
-      </w:tblPr>
-      <w:tblGrid>
-        <w:gridCol w:w="7085"/>
-        <w:gridCol w:w="7085"/>
-      </w:tblGrid>
-      <w:tr>
-        <w:tc>
-          <w:tcPr>
-            <w:tcW w:w="7085" w:type="dxa"/>
-          </w:tcPr>
-          <w:p>
-            <w:pPr>
-              <w:rPr>
-                <w:b/>
-              </w:rPr>
-            </w:pPr>
-            <w:r>
-              <w:rPr>
-                <w:b/>
-              </w:rPr>
-              <w:t xml:space="preserve">Test no. 4 </w:t>
-            </w:r>
-          </w:p>
-          <w:p>
-            <w:pPr>
-              <w:rPr>
-                <w:b/>
-              </w:rPr>
-            </w:pPr>
-            <w:r>
-              <w:rPr>
-                <w:b/>
-                <w:noProof/>
-              </w:rPr>
-              <w:drawing>
-                <wp:anchor distT="0" distB="0" distL="114300" distR="114300" simplePos="0" relativeHeight="251659264" behindDoc="0" locked="0" layoutInCell="1" allowOverlap="1">
-                  <wp:simplePos x="0" y="0"/>
-                  <wp:positionH relativeFrom="column">
-                    <wp:posOffset>228600</wp:posOffset>
-                  </wp:positionH>
-                  <wp:positionV relativeFrom="paragraph">
-                    <wp:posOffset>143510</wp:posOffset>
-                  </wp:positionV>
-                  <wp:extent cx="3657600" cy="2362722"/>
-                  <wp:effectExtent l="25400" t="0" r="0" b="0"/>
-                  <wp:wrapNone/>
-                  <wp:docPr id="3" name="" descr=":::::::::Desktop:Screen Shot 2015-02-20 at 11.22.24.png"/>
-                  <wp:cNvGraphicFramePr>
-                    <a:graphicFrameLocks xmlns:a="http://schemas.openxmlformats.org/drawingml/2006/main" noChangeAspect="1"/>
-                  </wp:cNvGraphicFramePr>
-                  <a:graphic xmlns:a="http://schemas.openxmlformats.org/drawingml/2006/main">
-                    <a:graphicData uri="http://schemas.openxmlformats.org/drawingml/2006/picture">
-                      <pic:pic xmlns:pic="http://schemas.openxmlformats.org/drawingml/2006/picture">
-                        <pic:nvPicPr>
-                          <pic:cNvPr id="0" name="Picture 2" descr=":::::::::Desktop:Screen Shot 2015-02-20 at 11.22.24.png"/>
-                          <pic:cNvPicPr>
-                            <a:picLocks noChangeAspect="1" noChangeArrowheads="1"/>
-                          </pic:cNvPicPr>
-                        </pic:nvPicPr>
-                        <pic:blipFill>
-                          <a:blip r:embed="rId5"/>
-                          <a:srcRect/>
-                          <a:stretch>
-                            <a:fillRect/>
-                          </a:stretch>
-                        </pic:blipFill>
-                        <pic:spPr bwMode="auto">
-                          <a:xfrm>
-                            <a:off x="0" y="0"/>
-                            <a:ext cx="3657884" cy="2362905"/>
-                          </a:xfrm>
-                          <a:prstGeom prst="rect">
-                            <a:avLst/>
-                          </a:prstGeom>
-                          <a:noFill/>
-                          <a:ln w="9525">
-                            <a:noFill/>
-                            <a:miter lim="800000"/>
-                            <a:headEnd/>
-                            <a:tailEnd/>
-                          </a:ln>
-                        </pic:spPr>
-                      </pic:pic>
-                    </a:graphicData>
-                  </a:graphic>
-                </wp:anchor>
-              </w:drawing>
-            </w:r>
-          </w:p>
-          <w:p>
-            <w:pPr>
-              <w:rPr>
-                <w:b/>
-              </w:rPr>
-            </w:pPr>
-          </w:p>
-          <w:p>
-            <w:pPr>
-              <w:rPr>
-                <w:b/>
-              </w:rPr>
-            </w:pPr>
-            <w:r>
-              <w:rPr>
-                <w:b/>
-                <w:noProof/>
-              </w:rPr>
-              <w:pict>
-                <v:oval id="_x0000_s1026" style="position:absolute;margin-left:108pt;margin-top:-35.25pt;width:35.25pt;height:35.25pt;z-index:251660288;mso-wrap-edited:f;mso-position-horizontal:absolute;mso-position-vertical:absolute" wrapcoords="6434 0 3217 1838 -459 5514 -459 15625 4595 20680 5514 20680 15625 20680 16544 20680 21600 15625 21600 5514 17923 1838 14706 0 6434 0" fillcolor="#ffef60" stroked="f" strokecolor="#4a7ebb" strokeweight="1.5pt">
-                  <v:fill o:detectmouseclick="t"/>
-                  <v:shadow opacity="22938f" mv:blur="38100f" offset="0,2pt"/>
-                  <v:textbox inset=",7.2pt,,7.2pt">
-                    <w:txbxContent>
-                      <w:p>
-                        <w:pPr>
-                          <w:rPr>
-                            <w:b/>
-                          </w:rPr>
-                        </w:pPr>
-                        <w:r>
-                          <w:rPr>
-                            <w:b/>
-                          </w:rPr>
-                          <w:t>1.</w:t>
-                        </w:r>
-                      </w:p>
-                    </w:txbxContent>
-                  </v:textbox>
-                </v:oval>
-              </w:pict>
-            </w:r>
-          </w:p>
-          <w:p>
-            <w:pPr>
-              <w:rPr>
-                <w:b/>
-              </w:rPr>
-            </w:pPr>
-          </w:p>
-          <w:p>
-            <w:pPr>
-              <w:rPr>
-                <w:b/>
-              </w:rPr>
-            </w:pPr>
-          </w:p>
-          <w:p>
-            <w:pPr>
-              <w:rPr>
-                <w:b/>
-              </w:rPr>
-            </w:pPr>
-          </w:p>
-          <w:p>
-            <w:pPr>
-              <w:rPr>
-                <w:b/>
-              </w:rPr>
-            </w:pPr>
-          </w:p>
-          <w:p>
-            <w:pPr>
-              <w:rPr>
-                <w:b/>
-              </w:rPr>
-            </w:pPr>
-          </w:p>
-          <w:p>
-            <w:pPr>
-              <w:rPr>
-                <w:b/>
-              </w:rPr>
-            </w:pPr>
-          </w:p>
-          <w:p>
-            <w:pPr>
-              <w:rPr>
-                <w:b/>
-              </w:rPr>
-            </w:pPr>
-          </w:p>
-          <w:p>
-            <w:pPr>
-              <w:rPr>
-                <w:b/>
-              </w:rPr>
-            </w:pPr>
-          </w:p>
-          <w:p>
-            <w:pPr>
-              <w:rPr>
-                <w:b/>
-              </w:rPr>
-            </w:pPr>
-          </w:p>
-          <w:p>
-            <w:pPr>
-              <w:rPr>
-                <w:b/>
-              </w:rPr>
-            </w:pPr>
-            <w:r>
-              <w:rPr>
-                <w:b/>
-                <w:noProof/>
-              </w:rPr>
-              <w:pict>
-                <v:oval id="_x0000_s1027" style="position:absolute;margin-left:4in;margin-top:4.5pt;width:35.25pt;height:35.25pt;z-index:251661312;mso-wrap-edited:f;mso-position-horizontal:absolute;mso-position-vertical:absolute" wrapcoords="6434 0 3217 1838 -459 5514 -459 15625 4595 20680 5514 20680 15625 20680 16544 20680 21600 15625 21600 5514 17923 1838 14706 0 6434 0" fillcolor="#ffef60" stroked="f" strokecolor="#4a7ebb" strokeweight="1.5pt">
-                  <v:fill o:detectmouseclick="t"/>
-                  <v:shadow opacity="22938f" mv:blur="38100f" offset="0,2pt"/>
-                  <v:textbox inset=",7.2pt,,7.2pt">
-                    <w:txbxContent>
-                      <w:p>
-                        <w:pPr>
-                          <w:rPr>
-                            <w:b/>
-                          </w:rPr>
-                        </w:pPr>
-                        <w:r>
-                          <w:rPr>
-                            <w:b/>
-                          </w:rPr>
-                          <w:t>2</w:t>
-                        </w:r>
-                        <w:r>
-                          <w:rPr>
-                            <w:b/>
-                          </w:rPr>
-                          <w:t>.</w:t>
-                        </w:r>
-                      </w:p>
-                    </w:txbxContent>
-                  </v:textbox>
-                </v:oval>
-              </w:pict>
-            </w:r>
-          </w:p>
-          <w:p>
-            <w:pPr>
-              <w:rPr>
-                <w:b/>
-              </w:rPr>
-            </w:pPr>
-          </w:p>
-          <w:p>
-            <w:pPr>
-              <w:rPr>
-                <w:b/>
-              </w:rPr>
-            </w:pPr>
-          </w:p>
-        </w:tc>
-        <w:tc>
-          <w:tcPr>
-            <w:tcW w:w="7085" w:type="dxa"/>
-          </w:tcPr>
-          <w:p>
-            <w:r>
-              <w:t>1.</w:t>
-            </w:r>
-            <w:r>
-              <w:t>“</w:t>
-            </w:r>
-            <w:r>
-              <w:rPr>
-                <w:i/>
-              </w:rPr>
-              <w:t>You</w:t>
-            </w:r>
-            <w:r>
-              <w:rPr>
-                <w:i/>
-              </w:rPr>
-              <w:t xml:space="preserve"> have submitted Meeting records</w:t>
-            </w:r>
-            <w:r>
-              <w:t xml:space="preserve">” needs to appear </w:t>
-            </w:r>
-            <w:r>
-              <w:t>AFTER</w:t>
-            </w:r>
-            <w:r>
-              <w:t xml:space="preserve"> the</w:t>
-            </w:r>
-            <w:r>
-              <w:t xml:space="preserve"> file is submitted, not before. </w:t>
-            </w:r>
-            <w:r>
-              <w:t xml:space="preserve"> Currently it appears before and after. </w:t>
-            </w:r>
-          </w:p>
-          <w:p/>
-          <w:p>
-            <w:r>
-              <w:t>2.</w:t>
-            </w:r>
-            <w:r>
-              <w:t xml:space="preserve"> Error needs to be fixed</w:t>
-            </w:r>
-          </w:p>
-          <w:p/>
-          <w:p>
-            <w:pPr>
-              <w:pBdr>
-                <w:bottom w:val="single" w:sz="6" w:space="1" w:color="auto"/>
-              </w:pBdr>
-              <w:rPr>
-                <w:color w:val="808080" w:themeColor="background1" w:themeShade="80"/>
-              </w:rPr>
-            </w:pPr>
-            <w:r>
-              <w:rPr>
-                <w:color w:val="808080" w:themeColor="background1" w:themeShade="80"/>
-              </w:rPr>
-              <w:t>Notes</w:t>
-            </w:r>
-          </w:p>
-          <w:p>
-            <w:r>
-              <w:rPr>
-                <w:color w:val="808080" w:themeColor="background1" w:themeShade="80"/>
-              </w:rPr>
-              <w:t>There is no sign of the file being uploaded either</w:t>
-            </w:r>
-          </w:p>
-        </w:tc>
-      </w:tr>
-    </w:tbl>
-    <w:p>
-      <w:pPr>
-        <w:rPr>
-          <w:b/>
-        </w:rPr>
-      </w:pPr>
     </w:p>
     <w:sectPr>
-      <w:headerReference w:type="default" r:id="rId6"/>
+      <w:headerReference w:type="default" r:id="rId5"/>
       <w:pgSz w:w="16834" w:h="11904" w:orient="landscape"/>
       <w:pgMar w:top="1418" w:right="1241" w:bottom="1800" w:left="1134" w:header="708" w:footer="708" w:gutter="0"/>
       <w:cols w:space="708"/>
-      <w:printerSettings r:id="rId7"/>
+      <w:printerSettings r:id="rId6"/>
     </w:sectPr>
   </w:body>
 </w:document>

</xml_diff>